<commit_message>
ajout de modeles de predictions
</commit_message>
<xml_diff>
--- a/PROJETIA.docx
+++ b/PROJETIA.docx
@@ -13,7 +13,15 @@
         <w:t>Marché des matières premières</w:t>
       </w:r>
       <w:r>
-        <w:t xml:space="preserve"> / « Commodities »)</w:t>
+        <w:t xml:space="preserve"> / « </w:t>
+      </w:r>
+      <w:proofErr w:type="spellStart"/>
+      <w:r>
+        <w:t>Commodities</w:t>
+      </w:r>
+      <w:proofErr w:type="spellEnd"/>
+      <w:r>
+        <w:t> »)</w:t>
       </w:r>
       <w:r>
         <w:t xml:space="preserve">  (Apprentissage supervisé)</w:t>
@@ -45,11 +53,19 @@
           <w:color w:val="0070C0"/>
         </w:rPr>
       </w:pPr>
-      <w:r>
-        <w:rPr>
-          <w:color w:val="0070C0"/>
-        </w:rPr>
-        <w:t xml:space="preserve">Kaggle : fichier csv </w:t>
+      <w:proofErr w:type="spellStart"/>
+      <w:r>
+        <w:rPr>
+          <w:color w:val="0070C0"/>
+        </w:rPr>
+        <w:t>Kaggle</w:t>
+      </w:r>
+      <w:proofErr w:type="spellEnd"/>
+      <w:r>
+        <w:rPr>
+          <w:color w:val="0070C0"/>
+        </w:rPr>
+        <w:t xml:space="preserve"> : fichier csv </w:t>
       </w:r>
       <w:r>
         <w:rPr>
@@ -109,7 +125,21 @@
         <w:rPr>
           <w:color w:val="0070C0"/>
         </w:rPr>
-        <w:t xml:space="preserve"> à 2024) + webscrapping prix actuel</w:t>
+        <w:t xml:space="preserve"> à 2024) + </w:t>
+      </w:r>
+      <w:proofErr w:type="spellStart"/>
+      <w:r>
+        <w:rPr>
+          <w:color w:val="0070C0"/>
+        </w:rPr>
+        <w:t>webscrapping</w:t>
+      </w:r>
+      <w:proofErr w:type="spellEnd"/>
+      <w:r>
+        <w:rPr>
+          <w:color w:val="0070C0"/>
+        </w:rPr>
+        <w:t xml:space="preserve"> prix actuel</w:t>
       </w:r>
     </w:p>
     <w:p>
@@ -163,7 +193,21 @@
         <w:rPr>
           <w:color w:val="0070C0"/>
         </w:rPr>
-        <w:t xml:space="preserve">Réalisé sur le fichier csv « commodities » qui </w:t>
+        <w:t>Réalisé sur le fichier csv « </w:t>
+      </w:r>
+      <w:proofErr w:type="spellStart"/>
+      <w:r>
+        <w:rPr>
+          <w:color w:val="0070C0"/>
+        </w:rPr>
+        <w:t>commodities</w:t>
+      </w:r>
+      <w:proofErr w:type="spellEnd"/>
+      <w:r>
+        <w:rPr>
+          <w:color w:val="0070C0"/>
+        </w:rPr>
+        <w:t xml:space="preserve"> » qui </w:t>
       </w:r>
       <w:r>
         <w:rPr>
@@ -205,7 +249,21 @@
         <w:rPr>
           <w:color w:val="0070C0"/>
         </w:rPr>
-        <w:t>: pétrole brut, pétrole brent, argent, or, cuivre</w:t>
+        <w:t xml:space="preserve">: pétrole brut, pétrole </w:t>
+      </w:r>
+      <w:proofErr w:type="spellStart"/>
+      <w:r>
+        <w:rPr>
+          <w:color w:val="0070C0"/>
+        </w:rPr>
+        <w:t>brent</w:t>
+      </w:r>
+      <w:proofErr w:type="spellEnd"/>
+      <w:r>
+        <w:rPr>
+          <w:color w:val="0070C0"/>
+        </w:rPr>
+        <w:t>, argent, or, cuivre</w:t>
       </w:r>
       <w:r>
         <w:rPr>
@@ -364,8 +422,16 @@
         <w:rPr>
           <w:color w:val="0070C0"/>
         </w:rPr>
-        <w:t>lot de sous-graphiques qui affiche les relations sous forme de nuage de points entre le matériau et tous les autres matériaux du df</w:t>
-      </w:r>
+        <w:t xml:space="preserve">lot de sous-graphiques qui affiche les relations sous forme de nuage de points entre le matériau et tous les autres matériaux du </w:t>
+      </w:r>
+      <w:proofErr w:type="spellStart"/>
+      <w:r>
+        <w:rPr>
+          <w:color w:val="0070C0"/>
+        </w:rPr>
+        <w:t>df</w:t>
+      </w:r>
+      <w:proofErr w:type="spellEnd"/>
     </w:p>
     <w:p>
       <w:r>
@@ -498,7 +564,21 @@
         <w:rPr>
           <w:color w:val="0070C0"/>
         </w:rPr>
-        <w:t xml:space="preserve">500 derniers jours du dataset </w:t>
+        <w:t xml:space="preserve">500 derniers jours du </w:t>
+      </w:r>
+      <w:proofErr w:type="spellStart"/>
+      <w:r>
+        <w:rPr>
+          <w:color w:val="0070C0"/>
+        </w:rPr>
+        <w:t>dataset</w:t>
+      </w:r>
+      <w:proofErr w:type="spellEnd"/>
+      <w:r>
+        <w:rPr>
+          <w:color w:val="0070C0"/>
+        </w:rPr>
+        <w:t xml:space="preserve"> </w:t>
       </w:r>
       <w:r>
         <w:rPr>
@@ -534,7 +614,21 @@
         <w:rPr>
           <w:color w:val="0070C0"/>
         </w:rPr>
-        <w:t xml:space="preserve">On sélectionne les données de la colonne Gold pour l’ensemble d’entrainement. Ces données sont ensuite converties en un tableau numpy et remodelées </w:t>
+        <w:t xml:space="preserve">On sélectionne les données de la colonne Gold pour l’ensemble d’entrainement. Ces données sont ensuite converties en un tableau </w:t>
+      </w:r>
+      <w:proofErr w:type="spellStart"/>
+      <w:r>
+        <w:rPr>
+          <w:color w:val="0070C0"/>
+        </w:rPr>
+        <w:t>numpy</w:t>
+      </w:r>
+      <w:proofErr w:type="spellEnd"/>
+      <w:r>
+        <w:rPr>
+          <w:color w:val="0070C0"/>
+        </w:rPr>
+        <w:t xml:space="preserve"> et remodelées </w:t>
       </w:r>
       <w:r>
         <w:rPr>
@@ -588,7 +682,21 @@
         <w:rPr>
           <w:color w:val="0070C0"/>
         </w:rPr>
-        <w:t>On applique la normalisation (MinMaxScaler) à l’ensemble des données d’entrainement et de test</w:t>
+        <w:t>On applique la normalisation (</w:t>
+      </w:r>
+      <w:proofErr w:type="spellStart"/>
+      <w:r>
+        <w:rPr>
+          <w:color w:val="0070C0"/>
+        </w:rPr>
+        <w:t>MinMaxScaler</w:t>
+      </w:r>
+      <w:proofErr w:type="spellEnd"/>
+      <w:r>
+        <w:rPr>
+          <w:color w:val="0070C0"/>
+        </w:rPr>
+        <w:t>) à l’ensemble des données d’entrainement et de test</w:t>
       </w:r>
     </w:p>
     <w:p>
@@ -681,7 +789,21 @@
         <w:rPr>
           <w:color w:val="0070C0"/>
         </w:rPr>
-        <w:t>Série  non stationnaire : decroissante lente vers 0 (</w:t>
+        <w:t xml:space="preserve">Série  non stationnaire : </w:t>
+      </w:r>
+      <w:proofErr w:type="spellStart"/>
+      <w:r>
+        <w:rPr>
+          <w:color w:val="0070C0"/>
+        </w:rPr>
+        <w:t>decroissante</w:t>
+      </w:r>
+      <w:proofErr w:type="spellEnd"/>
+      <w:r>
+        <w:rPr>
+          <w:color w:val="0070C0"/>
+        </w:rPr>
+        <w:t xml:space="preserve"> lente vers 0 (</w:t>
       </w:r>
       <w:r>
         <w:rPr>
@@ -702,11 +824,33 @@
           <w:color w:val="0070C0"/>
         </w:rPr>
       </w:pPr>
-      <w:r>
-        <w:rPr>
-          <w:color w:val="0070C0"/>
-        </w:rPr>
-        <w:t>Dataset avec prix et date uniquement (capturer les effets saisonniers et tendances a long terme)</w:t>
+      <w:proofErr w:type="spellStart"/>
+      <w:r>
+        <w:rPr>
+          <w:color w:val="0070C0"/>
+        </w:rPr>
+        <w:t>Dataset</w:t>
+      </w:r>
+      <w:proofErr w:type="spellEnd"/>
+      <w:r>
+        <w:rPr>
+          <w:color w:val="0070C0"/>
+        </w:rPr>
+        <w:t xml:space="preserve"> avec prix et date uniquement (capturer les effets saisonniers et tendances </w:t>
+      </w:r>
+      <w:proofErr w:type="spellStart"/>
+      <w:r>
+        <w:rPr>
+          <w:color w:val="0070C0"/>
+        </w:rPr>
+        <w:t>a</w:t>
+      </w:r>
+      <w:proofErr w:type="spellEnd"/>
+      <w:r>
+        <w:rPr>
+          <w:color w:val="0070C0"/>
+        </w:rPr>
+        <w:t xml:space="preserve"> long terme)</w:t>
       </w:r>
     </w:p>
     <w:p>
@@ -752,20 +896,96 @@
           <w:bCs/>
           <w:color w:val="0070C0"/>
         </w:rPr>
-        <w:t xml:space="preserve"> modele :</w:t>
-      </w:r>
-    </w:p>
-    <w:p>
-      <w:pPr>
-        <w:rPr>
-          <w:color w:val="0070C0"/>
-        </w:rPr>
-      </w:pPr>
-      <w:r>
-        <w:rPr>
-          <w:color w:val="0070C0"/>
-        </w:rPr>
-        <w:t>Dataset avec comme features le prix, la date</w:t>
+        <w:t xml:space="preserve"> </w:t>
+      </w:r>
+      <w:proofErr w:type="spellStart"/>
+      <w:r>
+        <w:rPr>
+          <w:b/>
+          <w:bCs/>
+          <w:color w:val="0070C0"/>
+        </w:rPr>
+        <w:t>modele</w:t>
+      </w:r>
+      <w:proofErr w:type="spellEnd"/>
+      <w:r>
+        <w:rPr>
+          <w:b/>
+          <w:bCs/>
+          <w:color w:val="0070C0"/>
+        </w:rPr>
+        <w:t> :</w:t>
+      </w:r>
+      <w:r>
+        <w:rPr>
+          <w:b/>
+          <w:bCs/>
+          <w:color w:val="0070C0"/>
+        </w:rPr>
+        <w:t xml:space="preserve"> </w:t>
+      </w:r>
+      <w:proofErr w:type="spellStart"/>
+      <w:r>
+        <w:rPr>
+          <w:b/>
+          <w:bCs/>
+          <w:color w:val="0070C0"/>
+        </w:rPr>
+        <w:t>Random</w:t>
+      </w:r>
+      <w:proofErr w:type="spellEnd"/>
+      <w:r>
+        <w:rPr>
+          <w:b/>
+          <w:bCs/>
+          <w:color w:val="0070C0"/>
+        </w:rPr>
+        <w:t xml:space="preserve"> </w:t>
+      </w:r>
+      <w:proofErr w:type="spellStart"/>
+      <w:r>
+        <w:rPr>
+          <w:b/>
+          <w:bCs/>
+          <w:color w:val="0070C0"/>
+        </w:rPr>
+        <w:t>forest</w:t>
+      </w:r>
+      <w:proofErr w:type="spellEnd"/>
+    </w:p>
+    <w:p>
+      <w:pPr>
+        <w:rPr>
+          <w:color w:val="0070C0"/>
+        </w:rPr>
+      </w:pPr>
+      <w:proofErr w:type="spellStart"/>
+      <w:r>
+        <w:rPr>
+          <w:color w:val="0070C0"/>
+        </w:rPr>
+        <w:t>Dataset</w:t>
+      </w:r>
+      <w:proofErr w:type="spellEnd"/>
+      <w:r>
+        <w:rPr>
+          <w:color w:val="0070C0"/>
+        </w:rPr>
+        <w:t xml:space="preserve"> avec comme </w:t>
+      </w:r>
+      <w:proofErr w:type="spellStart"/>
+      <w:r>
+        <w:rPr>
+          <w:color w:val="0070C0"/>
+        </w:rPr>
+        <w:t>features</w:t>
+      </w:r>
+      <w:proofErr w:type="spellEnd"/>
+      <w:r>
+        <w:rPr>
+          <w:color w:val="0070C0"/>
+        </w:rPr>
+        <w:t xml:space="preserve"> le prix, la date</w:t>
       </w:r>
       <w:r>
         <w:rPr>
@@ -988,14 +1208,88 @@
         <w:rPr>
           <w:color w:val="0070C0"/>
         </w:rPr>
-        <w:t>Nous avons pris un dataset de données journalières sur 24 ans (depuis 2000)</w:t>
-      </w:r>
-      <w:r>
-        <w:rPr>
-          <w:color w:val="0070C0"/>
-        </w:rPr>
-        <w:t xml:space="preserve"> =&gt; prediction a court et moyen terme avec une bonne réactivité aux changements recents</w:t>
-      </w:r>
+        <w:t xml:space="preserve">Nous avons pris un </w:t>
+      </w:r>
+      <w:proofErr w:type="spellStart"/>
+      <w:r>
+        <w:rPr>
+          <w:color w:val="0070C0"/>
+        </w:rPr>
+        <w:t>dataset</w:t>
+      </w:r>
+      <w:proofErr w:type="spellEnd"/>
+      <w:r>
+        <w:rPr>
+          <w:color w:val="0070C0"/>
+        </w:rPr>
+        <w:t xml:space="preserve"> de données journalières sur </w:t>
+      </w:r>
+      <w:r>
+        <w:rPr>
+          <w:color w:val="0070C0"/>
+        </w:rPr>
+        <w:t>19</w:t>
+      </w:r>
+      <w:r>
+        <w:rPr>
+          <w:color w:val="0070C0"/>
+        </w:rPr>
+        <w:t xml:space="preserve"> ans (depuis 2</w:t>
+      </w:r>
+      <w:r>
+        <w:rPr>
+          <w:color w:val="0070C0"/>
+        </w:rPr>
+        <w:t>005</w:t>
+      </w:r>
+      <w:r>
+        <w:rPr>
+          <w:color w:val="0070C0"/>
+        </w:rPr>
+        <w:t>)</w:t>
+      </w:r>
+      <w:r>
+        <w:rPr>
+          <w:color w:val="0070C0"/>
+        </w:rPr>
+        <w:t xml:space="preserve"> =&gt; </w:t>
+      </w:r>
+      <w:proofErr w:type="spellStart"/>
+      <w:r>
+        <w:rPr>
+          <w:color w:val="0070C0"/>
+        </w:rPr>
+        <w:t>prediction</w:t>
+      </w:r>
+      <w:proofErr w:type="spellEnd"/>
+      <w:r>
+        <w:rPr>
+          <w:color w:val="0070C0"/>
+        </w:rPr>
+        <w:t xml:space="preserve"> </w:t>
+      </w:r>
+      <w:proofErr w:type="spellStart"/>
+      <w:r>
+        <w:rPr>
+          <w:color w:val="0070C0"/>
+        </w:rPr>
+        <w:t>a</w:t>
+      </w:r>
+      <w:proofErr w:type="spellEnd"/>
+      <w:r>
+        <w:rPr>
+          <w:color w:val="0070C0"/>
+        </w:rPr>
+        <w:t xml:space="preserve"> court et moyen terme avec une bonne réactivité aux changements </w:t>
+      </w:r>
+      <w:proofErr w:type="spellStart"/>
+      <w:r>
+        <w:rPr>
+          <w:color w:val="0070C0"/>
+        </w:rPr>
+        <w:t>recents</w:t>
+      </w:r>
+      <w:proofErr w:type="spellEnd"/>
     </w:p>
     <w:p>
       <w:pPr>
@@ -1009,12 +1303,426 @@
     </w:p>
     <w:p>
       <w:pPr>
+        <w:pStyle w:val="Paragraphedeliste"/>
+        <w:numPr>
+          <w:ilvl w:val="0"/>
+          <w:numId w:val="2"/>
+        </w:numPr>
         <w:rPr>
           <w:b/>
           <w:bCs/>
           <w:color w:val="0070C0"/>
         </w:rPr>
       </w:pPr>
+      <w:r>
+        <w:rPr>
+          <w:b/>
+          <w:bCs/>
+          <w:color w:val="0070C0"/>
+        </w:rPr>
+        <w:t>4</w:t>
+      </w:r>
+      <w:r>
+        <w:rPr>
+          <w:b/>
+          <w:bCs/>
+          <w:color w:val="0070C0"/>
+          <w:vertAlign w:val="superscript"/>
+        </w:rPr>
+        <w:t>e</w:t>
+      </w:r>
+      <w:r>
+        <w:rPr>
+          <w:b/>
+          <w:bCs/>
+          <w:color w:val="0070C0"/>
+        </w:rPr>
+        <w:t xml:space="preserve"> </w:t>
+      </w:r>
+      <w:proofErr w:type="spellStart"/>
+      <w:r>
+        <w:rPr>
+          <w:b/>
+          <w:bCs/>
+          <w:color w:val="0070C0"/>
+        </w:rPr>
+        <w:t>modele</w:t>
+      </w:r>
+      <w:proofErr w:type="spellEnd"/>
+      <w:r>
+        <w:rPr>
+          <w:b/>
+          <w:bCs/>
+          <w:color w:val="0070C0"/>
+        </w:rPr>
+        <w:t> : SVR</w:t>
+      </w:r>
+      <w:r>
+        <w:rPr>
+          <w:b/>
+          <w:bCs/>
+          <w:color w:val="0070C0"/>
+        </w:rPr>
+        <w:t xml:space="preserve"> (pareil que Rf mais pas de prise en compte de la saisonnalité</w:t>
+      </w:r>
+    </w:p>
+    <w:p>
+      <w:pPr>
+        <w:pStyle w:val="Paragraphedeliste"/>
+        <w:numPr>
+          <w:ilvl w:val="0"/>
+          <w:numId w:val="2"/>
+        </w:numPr>
+        <w:rPr>
+          <w:b/>
+          <w:bCs/>
+          <w:color w:val="0070C0"/>
+        </w:rPr>
+      </w:pPr>
+      <w:r>
+        <w:rPr>
+          <w:b/>
+          <w:bCs/>
+          <w:color w:val="0070C0"/>
+        </w:rPr>
+        <w:t>5</w:t>
+      </w:r>
+      <w:r>
+        <w:rPr>
+          <w:b/>
+          <w:bCs/>
+          <w:color w:val="0070C0"/>
+          <w:vertAlign w:val="superscript"/>
+        </w:rPr>
+        <w:t>e</w:t>
+      </w:r>
+      <w:r>
+        <w:rPr>
+          <w:b/>
+          <w:bCs/>
+          <w:color w:val="0070C0"/>
+        </w:rPr>
+        <w:t xml:space="preserve"> </w:t>
+      </w:r>
+      <w:proofErr w:type="spellStart"/>
+      <w:r>
+        <w:rPr>
+          <w:b/>
+          <w:bCs/>
+          <w:color w:val="0070C0"/>
+        </w:rPr>
+        <w:t>modele</w:t>
+      </w:r>
+      <w:proofErr w:type="spellEnd"/>
+      <w:r>
+        <w:rPr>
+          <w:b/>
+          <w:bCs/>
+          <w:color w:val="0070C0"/>
+        </w:rPr>
+        <w:t xml:space="preserve"> : </w:t>
+      </w:r>
+      <w:proofErr w:type="spellStart"/>
+      <w:r>
+        <w:rPr>
+          <w:b/>
+          <w:bCs/>
+          <w:color w:val="0070C0"/>
+        </w:rPr>
+        <w:t>Prophet</w:t>
+      </w:r>
+      <w:proofErr w:type="spellEnd"/>
+      <w:r>
+        <w:rPr>
+          <w:b/>
+          <w:bCs/>
+          <w:color w:val="0070C0"/>
+        </w:rPr>
+        <w:t xml:space="preserve"> (=</w:t>
+      </w:r>
+      <w:proofErr w:type="spellStart"/>
+      <w:r>
+        <w:rPr>
+          <w:b/>
+          <w:bCs/>
+          <w:color w:val="0070C0"/>
+        </w:rPr>
+        <w:t>bibliothe</w:t>
+      </w:r>
+      <w:proofErr w:type="spellEnd"/>
+      <w:r>
+        <w:rPr>
+          <w:b/>
+          <w:bCs/>
+          <w:color w:val="0070C0"/>
+        </w:rPr>
+        <w:t xml:space="preserve"> open source)</w:t>
+      </w:r>
+    </w:p>
+    <w:p>
+      <w:pPr>
+        <w:ind w:left="360"/>
+        <w:rPr>
+          <w:color w:val="0070C0"/>
+        </w:rPr>
+      </w:pPr>
+      <w:r>
+        <w:rPr>
+          <w:color w:val="0070C0"/>
+        </w:rPr>
+        <w:t xml:space="preserve"> </w:t>
+      </w:r>
+      <w:proofErr w:type="spellStart"/>
+      <w:r>
+        <w:rPr>
+          <w:color w:val="0070C0"/>
+        </w:rPr>
+        <w:t>modele</w:t>
+      </w:r>
+      <w:proofErr w:type="spellEnd"/>
+      <w:r>
+        <w:rPr>
+          <w:color w:val="0070C0"/>
+        </w:rPr>
+        <w:t xml:space="preserve"> </w:t>
+      </w:r>
+      <w:proofErr w:type="spellStart"/>
+      <w:r>
+        <w:rPr>
+          <w:color w:val="0070C0"/>
+        </w:rPr>
+        <w:t>concu</w:t>
+      </w:r>
+      <w:proofErr w:type="spellEnd"/>
+      <w:r>
+        <w:rPr>
+          <w:color w:val="0070C0"/>
+        </w:rPr>
+        <w:t xml:space="preserve"> pour la </w:t>
+      </w:r>
+      <w:proofErr w:type="spellStart"/>
+      <w:r>
+        <w:rPr>
+          <w:color w:val="0070C0"/>
+        </w:rPr>
+        <w:t>prevision</w:t>
+      </w:r>
+      <w:proofErr w:type="spellEnd"/>
+      <w:r>
+        <w:rPr>
+          <w:color w:val="0070C0"/>
+        </w:rPr>
+        <w:t xml:space="preserve"> de </w:t>
+      </w:r>
+      <w:proofErr w:type="spellStart"/>
+      <w:r>
+        <w:rPr>
+          <w:color w:val="0070C0"/>
+        </w:rPr>
+        <w:t>serie</w:t>
+      </w:r>
+      <w:proofErr w:type="spellEnd"/>
+      <w:r>
+        <w:rPr>
+          <w:color w:val="0070C0"/>
+        </w:rPr>
+        <w:t xml:space="preserve"> temporelle</w:t>
+      </w:r>
+      <w:r>
+        <w:rPr>
+          <w:color w:val="0070C0"/>
+        </w:rPr>
+        <w:t xml:space="preserve"> (adapté pour </w:t>
+      </w:r>
+      <w:proofErr w:type="spellStart"/>
+      <w:r>
+        <w:rPr>
+          <w:color w:val="0070C0"/>
+        </w:rPr>
+        <w:t>series</w:t>
+      </w:r>
+      <w:proofErr w:type="spellEnd"/>
+      <w:r>
+        <w:rPr>
+          <w:color w:val="0070C0"/>
+        </w:rPr>
+        <w:t xml:space="preserve"> temporelles a tendances </w:t>
+      </w:r>
+      <w:proofErr w:type="spellStart"/>
+      <w:r>
+        <w:rPr>
+          <w:color w:val="0070C0"/>
+        </w:rPr>
+        <w:t>saisonnieres</w:t>
+      </w:r>
+      <w:proofErr w:type="spellEnd"/>
+      <w:r>
+        <w:rPr>
+          <w:color w:val="0070C0"/>
+        </w:rPr>
+        <w:t>)</w:t>
+      </w:r>
+    </w:p>
+    <w:p>
+      <w:pPr>
+        <w:ind w:left="360"/>
+        <w:rPr>
+          <w:color w:val="0070C0"/>
+        </w:rPr>
+      </w:pPr>
+      <w:r>
+        <w:rPr>
+          <w:color w:val="0070C0"/>
+        </w:rPr>
+        <w:lastRenderedPageBreak/>
+        <w:t>données mensuelles sur 40 ans</w:t>
+      </w:r>
+      <w:r>
+        <w:rPr>
+          <w:color w:val="0070C0"/>
+        </w:rPr>
+        <w:t xml:space="preserve"> : capturer </w:t>
+      </w:r>
+      <w:r>
+        <w:rPr>
+          <w:color w:val="0070C0"/>
+        </w:rPr>
+        <w:t xml:space="preserve">tendances </w:t>
+      </w:r>
+      <w:proofErr w:type="spellStart"/>
+      <w:r>
+        <w:rPr>
+          <w:color w:val="0070C0"/>
+        </w:rPr>
+        <w:t>a</w:t>
+      </w:r>
+      <w:proofErr w:type="spellEnd"/>
+      <w:r>
+        <w:rPr>
+          <w:color w:val="0070C0"/>
+        </w:rPr>
+        <w:t xml:space="preserve"> long terme, réduire bruit et volatilité, </w:t>
+      </w:r>
+      <w:r>
+        <w:rPr>
+          <w:color w:val="0070C0"/>
+        </w:rPr>
+        <w:t xml:space="preserve">robustesse de la modélisation mais perte de </w:t>
+      </w:r>
+      <w:proofErr w:type="spellStart"/>
+      <w:r>
+        <w:rPr>
+          <w:color w:val="0070C0"/>
+        </w:rPr>
+        <w:t>details</w:t>
+      </w:r>
+      <w:proofErr w:type="spellEnd"/>
+      <w:r>
+        <w:rPr>
+          <w:color w:val="0070C0"/>
+        </w:rPr>
+        <w:t xml:space="preserve"> et réactivité par rapport </w:t>
+      </w:r>
+      <w:proofErr w:type="spellStart"/>
+      <w:r>
+        <w:rPr>
+          <w:color w:val="0070C0"/>
+        </w:rPr>
+        <w:t>a</w:t>
+      </w:r>
+      <w:proofErr w:type="spellEnd"/>
+      <w:r>
+        <w:rPr>
+          <w:color w:val="0070C0"/>
+        </w:rPr>
+        <w:t xml:space="preserve"> des données </w:t>
+      </w:r>
+      <w:r>
+        <w:rPr>
+          <w:color w:val="0070C0"/>
+        </w:rPr>
+        <w:t>journalières</w:t>
+      </w:r>
+    </w:p>
+    <w:p>
+      <w:pPr>
+        <w:ind w:left="360"/>
+        <w:rPr>
+          <w:color w:val="0070C0"/>
+        </w:rPr>
+      </w:pPr>
+    </w:p>
+    <w:p>
+      <w:pPr>
+        <w:pStyle w:val="Paragraphedeliste"/>
+        <w:numPr>
+          <w:ilvl w:val="0"/>
+          <w:numId w:val="2"/>
+        </w:numPr>
+        <w:rPr>
+          <w:b/>
+          <w:bCs/>
+          <w:color w:val="0070C0"/>
+        </w:rPr>
+      </w:pPr>
+      <w:r>
+        <w:rPr>
+          <w:b/>
+          <w:bCs/>
+          <w:color w:val="0070C0"/>
+        </w:rPr>
+        <w:t>6</w:t>
+      </w:r>
+      <w:r>
+        <w:rPr>
+          <w:b/>
+          <w:bCs/>
+          <w:color w:val="0070C0"/>
+          <w:vertAlign w:val="superscript"/>
+        </w:rPr>
+        <w:t>e</w:t>
+      </w:r>
+      <w:r>
+        <w:rPr>
+          <w:b/>
+          <w:bCs/>
+          <w:color w:val="0070C0"/>
+        </w:rPr>
+        <w:t xml:space="preserve"> </w:t>
+      </w:r>
+      <w:proofErr w:type="spellStart"/>
+      <w:r>
+        <w:rPr>
+          <w:b/>
+          <w:bCs/>
+          <w:color w:val="0070C0"/>
+        </w:rPr>
+        <w:t>modele</w:t>
+      </w:r>
+      <w:proofErr w:type="spellEnd"/>
+      <w:r>
+        <w:rPr>
+          <w:b/>
+          <w:bCs/>
+          <w:color w:val="0070C0"/>
+        </w:rPr>
+        <w:t> : THETA</w:t>
+      </w:r>
+    </w:p>
+    <w:p>
+      <w:pPr>
+        <w:rPr>
+          <w:color w:val="0070C0"/>
+        </w:rPr>
+      </w:pPr>
+      <w:r>
+        <w:rPr>
+          <w:rFonts w:ascii="Segoe UI" w:hAnsi="Segoe UI" w:cs="Segoe UI"/>
+          <w:color w:val="ECECEC"/>
+          <w:shd w:val="clear" w:color="auto" w:fill="212121"/>
+        </w:rPr>
+        <w:t>En résumé, le modèle THETA est une méthode simple et efficace pour modéliser et prévoir des séries chronologiques saisonnières, en mettant l'accent sur la modélisation de la saisonnalité à l'aide de techniques de lissage exponentiel.</w:t>
+      </w:r>
     </w:p>
     <w:p>
       <w:r>
@@ -1045,7 +1753,21 @@
         <w:rPr>
           <w:color w:val="0070C0"/>
         </w:rPr>
-        <w:t xml:space="preserve">Un marché financier est un lieu ou se rencontrent des </w:t>
+        <w:t xml:space="preserve">Un marché financier est un lieu </w:t>
+      </w:r>
+      <w:proofErr w:type="spellStart"/>
+      <w:r>
+        <w:rPr>
+          <w:color w:val="0070C0"/>
+        </w:rPr>
+        <w:t>ou</w:t>
+      </w:r>
+      <w:proofErr w:type="spellEnd"/>
+      <w:r>
+        <w:rPr>
+          <w:color w:val="0070C0"/>
+        </w:rPr>
+        <w:t xml:space="preserve"> se rencontrent des </w:t>
       </w:r>
       <w:r>
         <w:rPr>
@@ -1137,7 +1859,21 @@
         <w:rPr>
           <w:color w:val="0070C0"/>
         </w:rPr>
-        <w:t xml:space="preserve"> ) = « hard commodities »</w:t>
+        <w:t xml:space="preserve"> ) = « hard </w:t>
+      </w:r>
+      <w:proofErr w:type="spellStart"/>
+      <w:r>
+        <w:rPr>
+          <w:color w:val="0070C0"/>
+        </w:rPr>
+        <w:t>commodities</w:t>
+      </w:r>
+      <w:proofErr w:type="spellEnd"/>
+      <w:r>
+        <w:rPr>
+          <w:color w:val="0070C0"/>
+        </w:rPr>
+        <w:t> »</w:t>
       </w:r>
     </w:p>
     <w:p>
@@ -1155,7 +1891,21 @@
         <w:rPr>
           <w:color w:val="0070C0"/>
         </w:rPr>
-        <w:t>Ressources agricoles (sucre, bétail ..) = « soft commodities »</w:t>
+        <w:t xml:space="preserve">Ressources agricoles (sucre, bétail ..) = « soft </w:t>
+      </w:r>
+      <w:proofErr w:type="spellStart"/>
+      <w:r>
+        <w:rPr>
+          <w:color w:val="0070C0"/>
+        </w:rPr>
+        <w:t>commodities</w:t>
+      </w:r>
+      <w:proofErr w:type="spellEnd"/>
+      <w:r>
+        <w:rPr>
+          <w:color w:val="0070C0"/>
+        </w:rPr>
+        <w:t> »</w:t>
       </w:r>
     </w:p>
     <w:p>
@@ -1246,7 +1996,21 @@
         <w:rPr>
           <w:color w:val="0070C0"/>
         </w:rPr>
-        <w:t>(ex : NY Mercantile Exchange, London Metal Exchange).</w:t>
+        <w:t xml:space="preserve">(ex : NY Mercantile Exchange, London </w:t>
+      </w:r>
+      <w:proofErr w:type="spellStart"/>
+      <w:r>
+        <w:rPr>
+          <w:color w:val="0070C0"/>
+        </w:rPr>
+        <w:t>Metal</w:t>
+      </w:r>
+      <w:proofErr w:type="spellEnd"/>
+      <w:r>
+        <w:rPr>
+          <w:color w:val="0070C0"/>
+        </w:rPr>
+        <w:t xml:space="preserve"> Exchange).</w:t>
       </w:r>
       <w:r>
         <w:rPr>
@@ -1296,22 +2060,44 @@
     <w:p/>
     <w:p>
       <w:r>
-        <w:t>afficher les prediction a différentes échelles (ex : dans 1 mois, dans 6 mois) (et préciser le degré de fiabilité)</w:t>
-      </w:r>
-    </w:p>
-    <w:p>
-      <w:r>
+        <w:t xml:space="preserve">afficher les </w:t>
+      </w:r>
+      <w:proofErr w:type="spellStart"/>
+      <w:r>
+        <w:t>prediction</w:t>
+      </w:r>
+      <w:proofErr w:type="spellEnd"/>
+      <w:r>
+        <w:t xml:space="preserve"> a différentes échelles (ex : dans 1 mois, dans 6 mois) (et préciser le degré de fiabilité)</w:t>
+      </w:r>
+    </w:p>
+    <w:p>
+      <w:r>
+        <w:lastRenderedPageBreak/>
         <w:t>identifier la cible (appli destinée à ..)</w:t>
       </w:r>
       <w:r>
         <w:t xml:space="preserve"> et tester l’influence de paramètres extérieures (</w:t>
       </w:r>
       <w:r>
-        <w:t xml:space="preserve">inflation, guerre, etc) </w:t>
-      </w:r>
-      <w:r>
-        <w:t>sur les predictions</w:t>
-      </w:r>
+        <w:t xml:space="preserve">inflation, guerre, </w:t>
+      </w:r>
+      <w:proofErr w:type="spellStart"/>
+      <w:r>
+        <w:t>etc</w:t>
+      </w:r>
+      <w:proofErr w:type="spellEnd"/>
+      <w:r>
+        <w:t xml:space="preserve">) </w:t>
+      </w:r>
+      <w:r>
+        <w:t xml:space="preserve">sur les </w:t>
+      </w:r>
+      <w:proofErr w:type="spellStart"/>
+      <w:r>
+        <w:t>predictions</w:t>
+      </w:r>
+      <w:proofErr w:type="spellEnd"/>
     </w:p>
     <w:p/>
     <w:sectPr>

</xml_diff>